<commit_message>
React basics - complete
</commit_message>
<xml_diff>
--- a/Anotações - React.docx
+++ b/Anotações - React.docx
@@ -1020,8 +1020,859 @@
           <w:lang w:val="pt-BR"/>
         </w:rPr>
       </w:pPr>
-      <w:bookmarkStart w:id="0" w:name="_GoBack"/>
-      <w:bookmarkEnd w:id="0"/>
+      <w:r>
+        <w:rPr>
+          <w:rFonts w:hint="default"/>
+          <w:lang w:val="pt-BR"/>
+        </w:rPr>
+        <w:t>Podemos criar um arquivo .css normal e importar no documento .jsx.</w:t>
+      </w:r>
+    </w:p>
+    <w:p>
+      <w:pPr>
+        <w:numPr>
+          <w:ilvl w:val="1"/>
+          <w:numId w:val="3"/>
+        </w:numPr>
+        <w:tabs>
+          <w:tab w:val="clear" w:pos="840"/>
+        </w:tabs>
+        <w:ind w:left="845" w:leftChars="0" w:hanging="425" w:firstLineChars="0"/>
+        <w:rPr>
+          <w:rFonts w:hint="default"/>
+          <w:lang w:val="pt-BR"/>
+        </w:rPr>
+      </w:pPr>
+      <w:r>
+        <w:rPr>
+          <w:rFonts w:hint="default"/>
+          <w:lang w:val="pt-BR"/>
+        </w:rPr>
+        <w:t xml:space="preserve">Ex: </w:t>
+      </w:r>
+      <w:r>
+        <w:rPr>
+          <w:rFonts w:hint="default" w:ascii="Consolas" w:hAnsi="Consolas" w:cs="Consolas"/>
+          <w:color w:val="385723" w:themeColor="accent6" w:themeShade="80"/>
+          <w:lang w:val="pt-BR"/>
+        </w:rPr>
+        <w:t xml:space="preserve">import </w:t>
+      </w:r>
+      <w:r>
+        <w:rPr>
+          <w:rFonts w:hint="default"/>
+          <w:lang w:val="pt-BR"/>
+        </w:rPr>
+        <w:t>".</w:t>
+      </w:r>
+      <w:r>
+        <w:rPr>
+          <w:rFonts w:hint="default" w:ascii="Consolas" w:hAnsi="Consolas" w:cs="Consolas"/>
+          <w:color w:val="385723" w:themeColor="accent6" w:themeShade="80"/>
+          <w:lang w:val="pt-BR"/>
+        </w:rPr>
+        <w:t>/nota.css</w:t>
+      </w:r>
+      <w:r>
+        <w:rPr>
+          <w:rFonts w:hint="default"/>
+          <w:lang w:val="pt-BR"/>
+        </w:rPr>
+        <w:t>"</w:t>
+      </w:r>
+    </w:p>
+    <w:p>
+      <w:pPr>
+        <w:numPr>
+          <w:ilvl w:val="1"/>
+          <w:numId w:val="3"/>
+        </w:numPr>
+        <w:tabs>
+          <w:tab w:val="clear" w:pos="840"/>
+        </w:tabs>
+        <w:ind w:left="845" w:leftChars="0" w:hanging="425" w:firstLineChars="0"/>
+        <w:rPr>
+          <w:rFonts w:hint="default"/>
+          <w:lang w:val="pt-BR"/>
+        </w:rPr>
+      </w:pPr>
+      <w:r>
+        <w:rPr>
+          <w:rFonts w:hint="default"/>
+          <w:lang w:val="pt-BR"/>
+        </w:rPr>
+        <w:t>Como "class" é uma palavra reservada do JS, usamos "</w:t>
+      </w:r>
+      <w:r>
+        <w:rPr>
+          <w:rFonts w:hint="default"/>
+          <w:b/>
+          <w:bCs/>
+          <w:lang w:val="pt-BR"/>
+        </w:rPr>
+        <w:t>className</w:t>
+      </w:r>
+      <w:r>
+        <w:rPr>
+          <w:rFonts w:hint="default"/>
+          <w:lang w:val="pt-BR"/>
+        </w:rPr>
+        <w:t>" para desempenhar o papel de rotular o elemento com uma classe.</w:t>
+      </w:r>
+    </w:p>
+    <w:p>
+      <w:pPr>
+        <w:numPr>
+          <w:ilvl w:val="0"/>
+          <w:numId w:val="3"/>
+        </w:numPr>
+        <w:tabs>
+          <w:tab w:val="clear" w:pos="425"/>
+        </w:tabs>
+        <w:ind w:left="425" w:leftChars="0" w:hanging="425" w:firstLineChars="0"/>
+        <w:rPr>
+          <w:rFonts w:hint="default"/>
+          <w:lang w:val="pt-BR"/>
+        </w:rPr>
+      </w:pPr>
+      <w:r>
+        <w:rPr>
+          <w:rFonts w:hint="default"/>
+          <w:lang w:val="pt-BR"/>
+        </w:rPr>
+        <w:t>Lembrar de colocar o “bind()” para evitar erros.</w:t>
+      </w:r>
+    </w:p>
+    <w:p>
+      <w:pPr>
+        <w:numPr>
+          <w:ilvl w:val="1"/>
+          <w:numId w:val="3"/>
+        </w:numPr>
+        <w:tabs>
+          <w:tab w:val="clear" w:pos="840"/>
+        </w:tabs>
+        <w:ind w:left="845" w:leftChars="0" w:hanging="425" w:firstLineChars="0"/>
+        <w:rPr>
+          <w:rFonts w:hint="default"/>
+          <w:vertAlign w:val="baseline"/>
+          <w:lang w:val="pt-BR"/>
+        </w:rPr>
+      </w:pPr>
+      <w:r>
+        <w:rPr>
+          <w:rFonts w:hint="default"/>
+          <w:lang w:val="pt-BR"/>
+        </w:rPr>
+        <w:t>Ex:</w:t>
+      </w:r>
+      <w:r>
+        <w:rPr>
+          <w:rFonts w:hint="default"/>
+          <w:lang w:val="pt-BR"/>
+        </w:rPr>
+        <w:br w:type="textWrapping"/>
+      </w:r>
+    </w:p>
+    <w:tbl>
+      <w:tblPr>
+        <w:tblStyle w:val="5"/>
+        <w:tblW w:w="0" w:type="auto"/>
+        <w:tblInd w:w="0" w:type="dxa"/>
+        <w:tblBorders>
+          <w:top w:val="single" w:color="auto" w:sz="4" w:space="0"/>
+          <w:left w:val="single" w:color="auto" w:sz="4" w:space="0"/>
+          <w:bottom w:val="single" w:color="auto" w:sz="4" w:space="0"/>
+          <w:right w:val="single" w:color="auto" w:sz="4" w:space="0"/>
+          <w:insideH w:val="single" w:color="auto" w:sz="4" w:space="0"/>
+          <w:insideV w:val="single" w:color="auto" w:sz="4" w:space="0"/>
+        </w:tblBorders>
+        <w:tblLayout w:type="autofit"/>
+        <w:tblCellMar>
+          <w:left w:w="108" w:type="dxa"/>
+          <w:right w:w="108" w:type="dxa"/>
+        </w:tblCellMar>
+      </w:tblPr>
+      <w:tblGrid>
+        <w:gridCol w:w="8522"/>
+      </w:tblGrid>
+      <w:tr>
+        <w:tblPrEx>
+          <w:tblBorders>
+            <w:top w:val="single" w:color="auto" w:sz="4" w:space="0"/>
+            <w:left w:val="single" w:color="auto" w:sz="4" w:space="0"/>
+            <w:bottom w:val="single" w:color="auto" w:sz="4" w:space="0"/>
+            <w:right w:val="single" w:color="auto" w:sz="4" w:space="0"/>
+            <w:insideH w:val="single" w:color="auto" w:sz="4" w:space="0"/>
+            <w:insideV w:val="single" w:color="auto" w:sz="4" w:space="0"/>
+          </w:tblBorders>
+          <w:tblCellMar>
+            <w:left w:w="108" w:type="dxa"/>
+            <w:right w:w="108" w:type="dxa"/>
+          </w:tblCellMar>
+        </w:tblPrEx>
+        <w:tc>
+          <w:tcPr>
+            <w:tcW w:w="8522" w:type="dxa"/>
+          </w:tcPr>
+          <w:p>
+            <w:pPr>
+              <w:numPr>
+                <w:numId w:val="0"/>
+              </w:numPr>
+              <w:ind w:left="420" w:leftChars="0"/>
+              <w:rPr>
+                <w:rFonts w:hint="default"/>
+                <w:vertAlign w:val="baseline"/>
+                <w:lang w:val="pt-BR"/>
+              </w:rPr>
+            </w:pPr>
+            <w:r>
+              <w:rPr>
+                <w:rFonts w:hint="default"/>
+                <w:vertAlign w:val="baseline"/>
+                <w:lang w:val="pt-BR"/>
+              </w:rPr>
+              <w:t xml:space="preserve">    constructor() {</w:t>
+            </w:r>
+          </w:p>
+          <w:p>
+            <w:pPr>
+              <w:numPr>
+                <w:numId w:val="0"/>
+              </w:numPr>
+              <w:ind w:left="420" w:leftChars="0"/>
+              <w:rPr>
+                <w:rFonts w:hint="default"/>
+                <w:vertAlign w:val="baseline"/>
+                <w:lang w:val="pt-BR"/>
+              </w:rPr>
+            </w:pPr>
+            <w:r>
+              <w:rPr>
+                <w:rFonts w:hint="default"/>
+                <w:vertAlign w:val="baseline"/>
+                <w:lang w:val="pt-BR"/>
+              </w:rPr>
+              <w:t xml:space="preserve">        super();</w:t>
+            </w:r>
+          </w:p>
+          <w:p>
+            <w:pPr>
+              <w:numPr>
+                <w:numId w:val="0"/>
+              </w:numPr>
+              <w:ind w:left="420" w:leftChars="0"/>
+              <w:rPr>
+                <w:rFonts w:hint="default"/>
+                <w:vertAlign w:val="baseline"/>
+                <w:lang w:val="pt-BR"/>
+              </w:rPr>
+            </w:pPr>
+            <w:r>
+              <w:rPr>
+                <w:rFonts w:hint="default"/>
+                <w:vertAlign w:val="baseline"/>
+                <w:lang w:val="pt-BR"/>
+              </w:rPr>
+              <w:t xml:space="preserve">        this.titulo = "";</w:t>
+            </w:r>
+          </w:p>
+          <w:p>
+            <w:pPr>
+              <w:numPr>
+                <w:numId w:val="0"/>
+              </w:numPr>
+              <w:ind w:left="420" w:leftChars="0"/>
+              <w:rPr>
+                <w:rFonts w:hint="default"/>
+                <w:vertAlign w:val="baseline"/>
+                <w:lang w:val="pt-BR"/>
+              </w:rPr>
+            </w:pPr>
+            <w:r>
+              <w:rPr>
+                <w:rFonts w:hint="default"/>
+                <w:vertAlign w:val="baseline"/>
+                <w:lang w:val="pt-BR"/>
+              </w:rPr>
+              <w:t xml:space="preserve">    }</w:t>
+            </w:r>
+          </w:p>
+          <w:p>
+            <w:pPr>
+              <w:numPr>
+                <w:numId w:val="0"/>
+              </w:numPr>
+              <w:ind w:left="420" w:leftChars="0"/>
+              <w:rPr>
+                <w:rFonts w:hint="default"/>
+                <w:vertAlign w:val="baseline"/>
+                <w:lang w:val="pt-BR"/>
+              </w:rPr>
+            </w:pPr>
+            <w:r>
+              <w:rPr>
+                <w:rFonts w:hint="default"/>
+                <w:vertAlign w:val="baseline"/>
+                <w:lang w:val="pt-BR"/>
+              </w:rPr>
+              <w:t xml:space="preserve">    </w:t>
+            </w:r>
+          </w:p>
+          <w:p>
+            <w:pPr>
+              <w:numPr>
+                <w:numId w:val="0"/>
+              </w:numPr>
+              <w:ind w:left="420" w:leftChars="0"/>
+              <w:rPr>
+                <w:rFonts w:hint="default"/>
+                <w:vertAlign w:val="baseline"/>
+                <w:lang w:val="pt-BR"/>
+              </w:rPr>
+            </w:pPr>
+            <w:r>
+              <w:rPr>
+                <w:rFonts w:hint="default"/>
+                <w:vertAlign w:val="baseline"/>
+                <w:lang w:val="pt-BR"/>
+              </w:rPr>
+              <w:t xml:space="preserve">    handleMudancaTitulo(evento) {</w:t>
+            </w:r>
+          </w:p>
+          <w:p>
+            <w:pPr>
+              <w:numPr>
+                <w:numId w:val="0"/>
+              </w:numPr>
+              <w:ind w:left="420" w:leftChars="0"/>
+              <w:rPr>
+                <w:rFonts w:hint="default"/>
+                <w:vertAlign w:val="baseline"/>
+                <w:lang w:val="pt-BR"/>
+              </w:rPr>
+            </w:pPr>
+            <w:r>
+              <w:rPr>
+                <w:rFonts w:hint="default"/>
+                <w:vertAlign w:val="baseline"/>
+                <w:lang w:val="pt-BR"/>
+              </w:rPr>
+              <w:t xml:space="preserve">        this.titulo = evento.target.value;</w:t>
+            </w:r>
+          </w:p>
+          <w:p>
+            <w:pPr>
+              <w:numPr>
+                <w:numId w:val="0"/>
+              </w:numPr>
+              <w:ind w:left="420" w:leftChars="0"/>
+              <w:rPr>
+                <w:rFonts w:hint="default"/>
+                <w:vertAlign w:val="baseline"/>
+                <w:lang w:val="pt-BR"/>
+              </w:rPr>
+            </w:pPr>
+            <w:r>
+              <w:rPr>
+                <w:rFonts w:hint="default"/>
+                <w:vertAlign w:val="baseline"/>
+                <w:lang w:val="pt-BR"/>
+              </w:rPr>
+              <w:t xml:space="preserve">    }</w:t>
+            </w:r>
+          </w:p>
+          <w:p>
+            <w:pPr>
+              <w:numPr>
+                <w:numId w:val="0"/>
+              </w:numPr>
+              <w:ind w:left="420" w:leftChars="0"/>
+              <w:rPr>
+                <w:rFonts w:hint="default"/>
+                <w:vertAlign w:val="baseline"/>
+                <w:lang w:val="pt-BR"/>
+              </w:rPr>
+            </w:pPr>
+          </w:p>
+          <w:p>
+            <w:pPr>
+              <w:numPr>
+                <w:numId w:val="0"/>
+              </w:numPr>
+              <w:ind w:left="420" w:leftChars="0"/>
+              <w:rPr>
+                <w:rFonts w:hint="default"/>
+                <w:vertAlign w:val="baseline"/>
+                <w:lang w:val="pt-BR"/>
+              </w:rPr>
+            </w:pPr>
+            <w:r>
+              <w:rPr>
+                <w:rFonts w:hint="default"/>
+                <w:vertAlign w:val="baseline"/>
+                <w:lang w:val="pt-BR"/>
+              </w:rPr>
+              <w:t xml:space="preserve">    render() {</w:t>
+            </w:r>
+          </w:p>
+          <w:p>
+            <w:pPr>
+              <w:numPr>
+                <w:numId w:val="0"/>
+              </w:numPr>
+              <w:ind w:left="420" w:leftChars="0"/>
+              <w:rPr>
+                <w:rFonts w:hint="default"/>
+                <w:vertAlign w:val="baseline"/>
+                <w:lang w:val="pt-BR"/>
+              </w:rPr>
+            </w:pPr>
+            <w:r>
+              <w:rPr>
+                <w:rFonts w:hint="default"/>
+                <w:vertAlign w:val="baseline"/>
+                <w:lang w:val="pt-BR"/>
+              </w:rPr>
+              <w:t xml:space="preserve">        return (</w:t>
+            </w:r>
+          </w:p>
+          <w:p>
+            <w:pPr>
+              <w:numPr>
+                <w:numId w:val="0"/>
+              </w:numPr>
+              <w:ind w:left="420" w:leftChars="0"/>
+              <w:rPr>
+                <w:rFonts w:hint="default"/>
+                <w:vertAlign w:val="baseline"/>
+                <w:lang w:val="pt-BR"/>
+              </w:rPr>
+            </w:pPr>
+            <w:r>
+              <w:rPr>
+                <w:rFonts w:hint="default"/>
+                <w:vertAlign w:val="baseline"/>
+                <w:lang w:val="pt-BR"/>
+              </w:rPr>
+              <w:t xml:space="preserve">            &lt;form className="form-cadastro"&gt;</w:t>
+            </w:r>
+          </w:p>
+          <w:p>
+            <w:pPr>
+              <w:numPr>
+                <w:numId w:val="0"/>
+              </w:numPr>
+              <w:ind w:left="420" w:leftChars="0"/>
+              <w:rPr>
+                <w:rFonts w:hint="default"/>
+                <w:vertAlign w:val="baseline"/>
+                <w:lang w:val="pt-BR"/>
+              </w:rPr>
+            </w:pPr>
+            <w:r>
+              <w:rPr>
+                <w:rFonts w:hint="default"/>
+                <w:vertAlign w:val="baseline"/>
+                <w:lang w:val="pt-BR"/>
+              </w:rPr>
+              <w:t xml:space="preserve">                &lt;input</w:t>
+            </w:r>
+          </w:p>
+          <w:p>
+            <w:pPr>
+              <w:numPr>
+                <w:numId w:val="0"/>
+              </w:numPr>
+              <w:ind w:left="420" w:leftChars="0"/>
+              <w:rPr>
+                <w:rFonts w:hint="default"/>
+                <w:vertAlign w:val="baseline"/>
+                <w:lang w:val="pt-BR"/>
+              </w:rPr>
+            </w:pPr>
+            <w:r>
+              <w:rPr>
+                <w:rFonts w:hint="default"/>
+                <w:vertAlign w:val="baseline"/>
+                <w:lang w:val="pt-BR"/>
+              </w:rPr>
+              <w:t xml:space="preserve">                    type="text"</w:t>
+            </w:r>
+          </w:p>
+          <w:p>
+            <w:pPr>
+              <w:numPr>
+                <w:numId w:val="0"/>
+              </w:numPr>
+              <w:ind w:left="420" w:leftChars="0"/>
+              <w:rPr>
+                <w:rFonts w:hint="default"/>
+                <w:vertAlign w:val="baseline"/>
+                <w:lang w:val="pt-BR"/>
+              </w:rPr>
+            </w:pPr>
+            <w:r>
+              <w:rPr>
+                <w:rFonts w:hint="default"/>
+                <w:vertAlign w:val="baseline"/>
+                <w:lang w:val="pt-BR"/>
+              </w:rPr>
+              <w:t xml:space="preserve">                    placeholder="Título"</w:t>
+            </w:r>
+          </w:p>
+          <w:p>
+            <w:pPr>
+              <w:numPr>
+                <w:numId w:val="0"/>
+              </w:numPr>
+              <w:ind w:left="420" w:leftChars="0"/>
+              <w:rPr>
+                <w:rFonts w:hint="default"/>
+                <w:vertAlign w:val="baseline"/>
+                <w:lang w:val="pt-BR"/>
+              </w:rPr>
+            </w:pPr>
+            <w:r>
+              <w:rPr>
+                <w:rFonts w:hint="default"/>
+                <w:vertAlign w:val="baseline"/>
+                <w:lang w:val="pt-BR"/>
+              </w:rPr>
+              <w:t xml:space="preserve">                    className="form-cadastro_input"</w:t>
+            </w:r>
+          </w:p>
+          <w:p>
+            <w:pPr>
+              <w:numPr>
+                <w:numId w:val="0"/>
+              </w:numPr>
+              <w:ind w:left="420" w:leftChars="0"/>
+              <w:rPr>
+                <w:rFonts w:hint="default"/>
+                <w:vertAlign w:val="baseline"/>
+                <w:lang w:val="pt-BR"/>
+              </w:rPr>
+            </w:pPr>
+            <w:r>
+              <w:rPr>
+                <w:rFonts w:hint="default"/>
+                <w:vertAlign w:val="baseline"/>
+                <w:lang w:val="pt-BR"/>
+              </w:rPr>
+              <w:t xml:space="preserve">                    onChange={this.handleMudancaTitulo.</w:t>
+            </w:r>
+            <w:r>
+              <w:rPr>
+                <w:rFonts w:hint="default"/>
+                <w:b/>
+                <w:bCs/>
+                <w:vertAlign w:val="baseline"/>
+                <w:lang w:val="pt-BR"/>
+              </w:rPr>
+              <w:t>bind(this)</w:t>
+            </w:r>
+            <w:r>
+              <w:rPr>
+                <w:rFonts w:hint="default"/>
+                <w:vertAlign w:val="baseline"/>
+                <w:lang w:val="pt-BR"/>
+              </w:rPr>
+              <w:t>}</w:t>
+            </w:r>
+          </w:p>
+          <w:p>
+            <w:pPr>
+              <w:numPr>
+                <w:numId w:val="0"/>
+              </w:numPr>
+              <w:ind w:left="420" w:leftChars="0"/>
+              <w:rPr>
+                <w:rFonts w:hint="default"/>
+                <w:vertAlign w:val="baseline"/>
+                <w:lang w:val="pt-BR"/>
+              </w:rPr>
+            </w:pPr>
+            <w:r>
+              <w:rPr>
+                <w:rFonts w:hint="default"/>
+                <w:vertAlign w:val="baseline"/>
+                <w:lang w:val="pt-BR"/>
+              </w:rPr>
+              <w:t xml:space="preserve">                /&gt;</w:t>
+            </w:r>
+          </w:p>
+          <w:p>
+            <w:pPr>
+              <w:numPr>
+                <w:numId w:val="0"/>
+              </w:numPr>
+              <w:ind w:left="420" w:leftChars="0"/>
+              <w:rPr>
+                <w:rFonts w:hint="default"/>
+                <w:vertAlign w:val="baseline"/>
+                <w:lang w:val="pt-BR"/>
+              </w:rPr>
+            </w:pPr>
+            <w:r>
+              <w:rPr>
+                <w:rFonts w:hint="default"/>
+                <w:vertAlign w:val="baseline"/>
+                <w:lang w:val="pt-BR"/>
+              </w:rPr>
+              <w:t xml:space="preserve">                &lt;textarea</w:t>
+            </w:r>
+          </w:p>
+          <w:p>
+            <w:pPr>
+              <w:numPr>
+                <w:numId w:val="0"/>
+              </w:numPr>
+              <w:ind w:left="420" w:leftChars="0"/>
+              <w:rPr>
+                <w:rFonts w:hint="default"/>
+                <w:vertAlign w:val="baseline"/>
+                <w:lang w:val="pt-BR"/>
+              </w:rPr>
+            </w:pPr>
+            <w:r>
+              <w:rPr>
+                <w:rFonts w:hint="default"/>
+                <w:vertAlign w:val="baseline"/>
+                <w:lang w:val="pt-BR"/>
+              </w:rPr>
+              <w:t xml:space="preserve">                    rows={15}</w:t>
+            </w:r>
+          </w:p>
+          <w:p>
+            <w:pPr>
+              <w:numPr>
+                <w:numId w:val="0"/>
+              </w:numPr>
+              <w:ind w:left="420" w:leftChars="0"/>
+              <w:rPr>
+                <w:rFonts w:hint="default"/>
+                <w:vertAlign w:val="baseline"/>
+                <w:lang w:val="pt-BR"/>
+              </w:rPr>
+            </w:pPr>
+            <w:r>
+              <w:rPr>
+                <w:rFonts w:hint="default"/>
+                <w:vertAlign w:val="baseline"/>
+                <w:lang w:val="pt-BR"/>
+              </w:rPr>
+              <w:t xml:space="preserve">                    placeholder="Escreva sua nota..."</w:t>
+            </w:r>
+          </w:p>
+          <w:p>
+            <w:pPr>
+              <w:numPr>
+                <w:numId w:val="0"/>
+              </w:numPr>
+              <w:ind w:left="420" w:leftChars="0"/>
+              <w:rPr>
+                <w:rFonts w:hint="default"/>
+                <w:vertAlign w:val="baseline"/>
+                <w:lang w:val="pt-BR"/>
+              </w:rPr>
+            </w:pPr>
+            <w:r>
+              <w:rPr>
+                <w:rFonts w:hint="default"/>
+                <w:vertAlign w:val="baseline"/>
+                <w:lang w:val="pt-BR"/>
+              </w:rPr>
+              <w:t xml:space="preserve">                    className="form-cadastro_input"</w:t>
+            </w:r>
+          </w:p>
+          <w:p>
+            <w:pPr>
+              <w:numPr>
+                <w:numId w:val="0"/>
+              </w:numPr>
+              <w:ind w:left="420" w:leftChars="0"/>
+              <w:rPr>
+                <w:rFonts w:hint="default"/>
+                <w:vertAlign w:val="baseline"/>
+                <w:lang w:val="pt-BR"/>
+              </w:rPr>
+            </w:pPr>
+            <w:r>
+              <w:rPr>
+                <w:rFonts w:hint="default"/>
+                <w:vertAlign w:val="baseline"/>
+                <w:lang w:val="pt-BR"/>
+              </w:rPr>
+              <w:t xml:space="preserve">                /&gt;</w:t>
+            </w:r>
+          </w:p>
+          <w:p>
+            <w:pPr>
+              <w:numPr>
+                <w:numId w:val="0"/>
+              </w:numPr>
+              <w:ind w:left="420" w:leftChars="0"/>
+              <w:rPr>
+                <w:rFonts w:hint="default"/>
+                <w:vertAlign w:val="baseline"/>
+                <w:lang w:val="pt-BR"/>
+              </w:rPr>
+            </w:pPr>
+            <w:r>
+              <w:rPr>
+                <w:rFonts w:hint="default"/>
+                <w:vertAlign w:val="baseline"/>
+                <w:lang w:val="pt-BR"/>
+              </w:rPr>
+              <w:t xml:space="preserve">                &lt;button className="form-cadastro_input form-cadastro_submit"&gt;</w:t>
+            </w:r>
+          </w:p>
+          <w:p>
+            <w:pPr>
+              <w:numPr>
+                <w:numId w:val="0"/>
+              </w:numPr>
+              <w:ind w:left="420" w:leftChars="0"/>
+              <w:rPr>
+                <w:rFonts w:hint="default"/>
+                <w:vertAlign w:val="baseline"/>
+                <w:lang w:val="pt-BR"/>
+              </w:rPr>
+            </w:pPr>
+            <w:r>
+              <w:rPr>
+                <w:rFonts w:hint="default"/>
+                <w:vertAlign w:val="baseline"/>
+                <w:lang w:val="pt-BR"/>
+              </w:rPr>
+              <w:t xml:space="preserve">                    Criar Nota</w:t>
+            </w:r>
+          </w:p>
+          <w:p>
+            <w:pPr>
+              <w:numPr>
+                <w:numId w:val="0"/>
+              </w:numPr>
+              <w:ind w:left="420" w:leftChars="0"/>
+              <w:rPr>
+                <w:rFonts w:hint="default"/>
+                <w:vertAlign w:val="baseline"/>
+                <w:lang w:val="pt-BR"/>
+              </w:rPr>
+            </w:pPr>
+            <w:r>
+              <w:rPr>
+                <w:rFonts w:hint="default"/>
+                <w:vertAlign w:val="baseline"/>
+                <w:lang w:val="pt-BR"/>
+              </w:rPr>
+              <w:t xml:space="preserve">                &lt;/button&gt;</w:t>
+            </w:r>
+          </w:p>
+          <w:p>
+            <w:pPr>
+              <w:numPr>
+                <w:numId w:val="0"/>
+              </w:numPr>
+              <w:ind w:left="420" w:leftChars="0"/>
+              <w:rPr>
+                <w:rFonts w:hint="default"/>
+                <w:vertAlign w:val="baseline"/>
+                <w:lang w:val="pt-BR"/>
+              </w:rPr>
+            </w:pPr>
+            <w:r>
+              <w:rPr>
+                <w:rFonts w:hint="default"/>
+                <w:vertAlign w:val="baseline"/>
+                <w:lang w:val="pt-BR"/>
+              </w:rPr>
+              <w:t xml:space="preserve">            &lt;/form&gt;</w:t>
+            </w:r>
+          </w:p>
+          <w:p>
+            <w:pPr>
+              <w:numPr>
+                <w:numId w:val="0"/>
+              </w:numPr>
+              <w:ind w:left="420" w:leftChars="0"/>
+              <w:rPr>
+                <w:rFonts w:hint="default"/>
+                <w:vertAlign w:val="baseline"/>
+                <w:lang w:val="pt-BR"/>
+              </w:rPr>
+            </w:pPr>
+            <w:r>
+              <w:rPr>
+                <w:rFonts w:hint="default"/>
+                <w:vertAlign w:val="baseline"/>
+                <w:lang w:val="pt-BR"/>
+              </w:rPr>
+              <w:t xml:space="preserve">        );</w:t>
+            </w:r>
+          </w:p>
+          <w:p>
+            <w:pPr>
+              <w:numPr>
+                <w:numId w:val="0"/>
+              </w:numPr>
+              <w:ind w:left="420" w:leftChars="0"/>
+              <w:rPr>
+                <w:rFonts w:hint="default"/>
+                <w:vertAlign w:val="baseline"/>
+                <w:lang w:val="pt-BR"/>
+              </w:rPr>
+            </w:pPr>
+            <w:r>
+              <w:rPr>
+                <w:rFonts w:hint="default"/>
+                <w:vertAlign w:val="baseline"/>
+                <w:lang w:val="pt-BR"/>
+              </w:rPr>
+              <w:t xml:space="preserve">    }</w:t>
+            </w:r>
+          </w:p>
+          <w:p>
+            <w:pPr>
+              <w:numPr>
+                <w:numId w:val="0"/>
+              </w:numPr>
+              <w:ind w:left="420" w:leftChars="0"/>
+              <w:rPr>
+                <w:rFonts w:hint="default"/>
+                <w:vertAlign w:val="baseline"/>
+                <w:lang w:val="pt-BR"/>
+              </w:rPr>
+            </w:pPr>
+            <w:r>
+              <w:rPr>
+                <w:rFonts w:hint="default"/>
+                <w:vertAlign w:val="baseline"/>
+                <w:lang w:val="pt-BR"/>
+              </w:rPr>
+              <w:t>}</w:t>
+            </w:r>
+          </w:p>
+        </w:tc>
+      </w:tr>
+    </w:tbl>
+    <w:p>
+      <w:pPr>
+        <w:numPr>
+          <w:ilvl w:val="0"/>
+          <w:numId w:val="3"/>
+        </w:numPr>
+        <w:tabs>
+          <w:tab w:val="clear" w:pos="425"/>
+        </w:tabs>
+        <w:ind w:left="425" w:leftChars="0" w:hanging="425" w:firstLineChars="0"/>
+        <w:rPr>
+          <w:rFonts w:hint="default"/>
+          <w:lang w:val="pt-BR"/>
+        </w:rPr>
+      </w:pPr>
     </w:p>
     <w:sectPr>
       <w:pgSz w:w="11906" w:h="16838"/>
@@ -1673,6 +2524,21 @@
         <w:bottom w:w="0" w:type="dxa"/>
         <w:right w:w="108" w:type="dxa"/>
       </w:tblCellMar>
+    </w:tblPr>
+  </w:style>
+  <w:style w:type="table" w:styleId="5">
+    <w:name w:val="Table Grid"/>
+    <w:basedOn w:val="4"/>
+    <w:uiPriority w:val="0"/>
+    <w:tblPr>
+      <w:tblBorders>
+        <w:top w:val="single" w:color="auto" w:sz="4" w:space="0"/>
+        <w:left w:val="single" w:color="auto" w:sz="4" w:space="0"/>
+        <w:bottom w:val="single" w:color="auto" w:sz="4" w:space="0"/>
+        <w:right w:val="single" w:color="auto" w:sz="4" w:space="0"/>
+        <w:insideH w:val="single" w:color="auto" w:sz="4" w:space="0"/>
+        <w:insideV w:val="single" w:color="auto" w:sz="4" w:space="0"/>
+      </w:tblBorders>
     </w:tblPr>
   </w:style>
 </w:styles>

</xml_diff>

<commit_message>
React components - finished lesson 1
</commit_message>
<xml_diff>
--- a/Anotações - React.docx
+++ b/Anotações - React.docx
@@ -148,6 +148,7 @@
     <w:p>
       <w:pPr>
         <w:numPr>
+          <w:ilvl w:val="0"/>
           <w:numId w:val="0"/>
         </w:numPr>
         <w:rPr>
@@ -249,6 +250,7 @@
     <w:p>
       <w:pPr>
         <w:numPr>
+          <w:ilvl w:val="0"/>
           <w:numId w:val="0"/>
         </w:numPr>
         <w:ind w:left="420" w:leftChars="0"/>
@@ -278,7 +280,6 @@
           <w:lang w:val="pt-BR"/>
         </w:rPr>
         <w:tab/>
-        <w:t/>
       </w:r>
       <w:r>
         <w:rPr>
@@ -286,7 +287,6 @@
           <w:lang w:val="pt-BR"/>
         </w:rPr>
         <w:tab/>
-        <w:t/>
       </w:r>
       <w:r>
         <w:rPr>
@@ -307,6 +307,7 @@
     <w:p>
       <w:pPr>
         <w:numPr>
+          <w:ilvl w:val="0"/>
           <w:numId w:val="0"/>
         </w:numPr>
         <w:ind w:left="1416" w:leftChars="0" w:firstLine="708" w:firstLineChars="0"/>
@@ -488,6 +489,7 @@
     <w:p>
       <w:pPr>
         <w:numPr>
+          <w:ilvl w:val="0"/>
           <w:numId w:val="0"/>
         </w:numPr>
         <w:rPr>
@@ -786,6 +788,7 @@
     <w:p>
       <w:pPr>
         <w:numPr>
+          <w:ilvl w:val="0"/>
           <w:numId w:val="0"/>
         </w:numPr>
         <w:ind w:left="840" w:leftChars="300" w:firstLine="0" w:firstLineChars="0"/>
@@ -799,6 +802,7 @@
     <w:p>
       <w:pPr>
         <w:numPr>
+          <w:ilvl w:val="0"/>
           <w:numId w:val="0"/>
         </w:numPr>
         <w:ind w:left="840" w:leftChars="300" w:firstLine="0" w:firstLineChars="0"/>
@@ -820,6 +824,7 @@
     <w:p>
       <w:pPr>
         <w:numPr>
+          <w:ilvl w:val="0"/>
           <w:numId w:val="0"/>
         </w:numPr>
         <w:ind w:left="840" w:leftChars="300" w:firstLine="0" w:firstLineChars="0"/>
@@ -841,6 +846,7 @@
     <w:p>
       <w:pPr>
         <w:numPr>
+          <w:ilvl w:val="0"/>
           <w:numId w:val="0"/>
         </w:numPr>
         <w:ind w:left="840" w:leftChars="300" w:firstLine="0" w:firstLineChars="0"/>
@@ -862,6 +868,7 @@
     <w:p>
       <w:pPr>
         <w:numPr>
+          <w:ilvl w:val="0"/>
           <w:numId w:val="0"/>
         </w:numPr>
         <w:ind w:left="840" w:leftChars="300" w:firstLine="0" w:firstLineChars="0"/>
@@ -883,6 +890,7 @@
     <w:p>
       <w:pPr>
         <w:numPr>
+          <w:ilvl w:val="0"/>
           <w:numId w:val="0"/>
         </w:numPr>
         <w:ind w:left="840" w:leftChars="300" w:firstLine="0" w:firstLineChars="0"/>
@@ -904,6 +912,7 @@
     <w:p>
       <w:pPr>
         <w:numPr>
+          <w:ilvl w:val="0"/>
           <w:numId w:val="0"/>
         </w:numPr>
         <w:ind w:left="840" w:leftChars="300" w:firstLine="0" w:firstLineChars="0"/>
@@ -925,6 +934,7 @@
     <w:p>
       <w:pPr>
         <w:numPr>
+          <w:ilvl w:val="0"/>
           <w:numId w:val="0"/>
         </w:numPr>
         <w:ind w:left="840" w:leftChars="300" w:firstLine="0" w:firstLineChars="0"/>
@@ -946,6 +956,7 @@
     <w:p>
       <w:pPr>
         <w:numPr>
+          <w:ilvl w:val="0"/>
           <w:numId w:val="0"/>
         </w:numPr>
         <w:ind w:left="840" w:leftChars="300" w:firstLine="0" w:firstLineChars="0"/>
@@ -967,6 +978,7 @@
     <w:p>
       <w:pPr>
         <w:numPr>
+          <w:ilvl w:val="0"/>
           <w:numId w:val="0"/>
         </w:numPr>
         <w:ind w:left="840" w:leftChars="300" w:firstLine="0" w:firstLineChars="0"/>
@@ -988,6 +1000,7 @@
     <w:p>
       <w:pPr>
         <w:numPr>
+          <w:ilvl w:val="0"/>
           <w:numId w:val="0"/>
         </w:numPr>
         <w:ind w:left="840" w:leftChars="300" w:firstLine="0" w:firstLineChars="0"/>
@@ -1189,7 +1202,9 @@
         </w:tblBorders>
         <w:tblLayout w:type="autofit"/>
         <w:tblCellMar>
+          <w:top w:w="0" w:type="dxa"/>
           <w:left w:w="108" w:type="dxa"/>
+          <w:bottom w:w="0" w:type="dxa"/>
           <w:right w:w="108" w:type="dxa"/>
         </w:tblCellMar>
       </w:tblPr>
@@ -1207,7 +1222,9 @@
             <w:insideV w:val="single" w:color="auto" w:sz="4" w:space="0"/>
           </w:tblBorders>
           <w:tblCellMar>
+            <w:top w:w="0" w:type="dxa"/>
             <w:left w:w="108" w:type="dxa"/>
+            <w:bottom w:w="0" w:type="dxa"/>
             <w:right w:w="108" w:type="dxa"/>
           </w:tblCellMar>
         </w:tblPrEx>
@@ -1218,6 +1235,7 @@
           <w:p>
             <w:pPr>
               <w:numPr>
+                <w:ilvl w:val="0"/>
                 <w:numId w:val="0"/>
               </w:numPr>
               <w:ind w:left="420" w:leftChars="0"/>
@@ -1239,6 +1257,7 @@
           <w:p>
             <w:pPr>
               <w:numPr>
+                <w:ilvl w:val="0"/>
                 <w:numId w:val="0"/>
               </w:numPr>
               <w:ind w:left="420" w:leftChars="0"/>
@@ -1260,6 +1279,7 @@
           <w:p>
             <w:pPr>
               <w:numPr>
+                <w:ilvl w:val="0"/>
                 <w:numId w:val="0"/>
               </w:numPr>
               <w:ind w:left="420" w:leftChars="0"/>
@@ -1281,6 +1301,7 @@
           <w:p>
             <w:pPr>
               <w:numPr>
+                <w:ilvl w:val="0"/>
                 <w:numId w:val="0"/>
               </w:numPr>
               <w:ind w:left="420" w:leftChars="0"/>
@@ -1302,6 +1323,7 @@
           <w:p>
             <w:pPr>
               <w:numPr>
+                <w:ilvl w:val="0"/>
                 <w:numId w:val="0"/>
               </w:numPr>
               <w:ind w:left="420" w:leftChars="0"/>
@@ -1323,6 +1345,7 @@
           <w:p>
             <w:pPr>
               <w:numPr>
+                <w:ilvl w:val="0"/>
                 <w:numId w:val="0"/>
               </w:numPr>
               <w:ind w:left="420" w:leftChars="0"/>
@@ -1344,6 +1367,7 @@
           <w:p>
             <w:pPr>
               <w:numPr>
+                <w:ilvl w:val="0"/>
                 <w:numId w:val="0"/>
               </w:numPr>
               <w:ind w:left="420" w:leftChars="0"/>
@@ -1365,6 +1389,7 @@
           <w:p>
             <w:pPr>
               <w:numPr>
+                <w:ilvl w:val="0"/>
                 <w:numId w:val="0"/>
               </w:numPr>
               <w:ind w:left="420" w:leftChars="0"/>
@@ -1386,6 +1411,7 @@
           <w:p>
             <w:pPr>
               <w:numPr>
+                <w:ilvl w:val="0"/>
                 <w:numId w:val="0"/>
               </w:numPr>
               <w:ind w:left="420" w:leftChars="0"/>
@@ -1399,6 +1425,7 @@
           <w:p>
             <w:pPr>
               <w:numPr>
+                <w:ilvl w:val="0"/>
                 <w:numId w:val="0"/>
               </w:numPr>
               <w:ind w:left="420" w:leftChars="0"/>
@@ -1420,6 +1447,7 @@
           <w:p>
             <w:pPr>
               <w:numPr>
+                <w:ilvl w:val="0"/>
                 <w:numId w:val="0"/>
               </w:numPr>
               <w:ind w:left="420" w:leftChars="0"/>
@@ -1441,6 +1469,7 @@
           <w:p>
             <w:pPr>
               <w:numPr>
+                <w:ilvl w:val="0"/>
                 <w:numId w:val="0"/>
               </w:numPr>
               <w:ind w:left="420" w:leftChars="0"/>
@@ -1462,6 +1491,7 @@
           <w:p>
             <w:pPr>
               <w:numPr>
+                <w:ilvl w:val="0"/>
                 <w:numId w:val="0"/>
               </w:numPr>
               <w:ind w:left="420" w:leftChars="0"/>
@@ -1483,6 +1513,7 @@
           <w:p>
             <w:pPr>
               <w:numPr>
+                <w:ilvl w:val="0"/>
                 <w:numId w:val="0"/>
               </w:numPr>
               <w:ind w:left="420" w:leftChars="0"/>
@@ -1504,6 +1535,7 @@
           <w:p>
             <w:pPr>
               <w:numPr>
+                <w:ilvl w:val="0"/>
                 <w:numId w:val="0"/>
               </w:numPr>
               <w:ind w:left="420" w:leftChars="0"/>
@@ -1525,6 +1557,7 @@
           <w:p>
             <w:pPr>
               <w:numPr>
+                <w:ilvl w:val="0"/>
                 <w:numId w:val="0"/>
               </w:numPr>
               <w:ind w:left="420" w:leftChars="0"/>
@@ -1546,6 +1579,7 @@
           <w:p>
             <w:pPr>
               <w:numPr>
+                <w:ilvl w:val="0"/>
                 <w:numId w:val="0"/>
               </w:numPr>
               <w:ind w:left="420" w:leftChars="0"/>
@@ -1585,6 +1619,7 @@
           <w:p>
             <w:pPr>
               <w:numPr>
+                <w:ilvl w:val="0"/>
                 <w:numId w:val="0"/>
               </w:numPr>
               <w:ind w:left="420" w:leftChars="0"/>
@@ -1606,6 +1641,7 @@
           <w:p>
             <w:pPr>
               <w:numPr>
+                <w:ilvl w:val="0"/>
                 <w:numId w:val="0"/>
               </w:numPr>
               <w:ind w:left="420" w:leftChars="0"/>
@@ -1627,6 +1663,7 @@
           <w:p>
             <w:pPr>
               <w:numPr>
+                <w:ilvl w:val="0"/>
                 <w:numId w:val="0"/>
               </w:numPr>
               <w:ind w:left="420" w:leftChars="0"/>
@@ -1648,6 +1685,7 @@
           <w:p>
             <w:pPr>
               <w:numPr>
+                <w:ilvl w:val="0"/>
                 <w:numId w:val="0"/>
               </w:numPr>
               <w:ind w:left="420" w:leftChars="0"/>
@@ -1669,6 +1707,7 @@
           <w:p>
             <w:pPr>
               <w:numPr>
+                <w:ilvl w:val="0"/>
                 <w:numId w:val="0"/>
               </w:numPr>
               <w:ind w:left="420" w:leftChars="0"/>
@@ -1690,6 +1729,7 @@
           <w:p>
             <w:pPr>
               <w:numPr>
+                <w:ilvl w:val="0"/>
                 <w:numId w:val="0"/>
               </w:numPr>
               <w:ind w:left="420" w:leftChars="0"/>
@@ -1711,6 +1751,7 @@
           <w:p>
             <w:pPr>
               <w:numPr>
+                <w:ilvl w:val="0"/>
                 <w:numId w:val="0"/>
               </w:numPr>
               <w:ind w:left="420" w:leftChars="0"/>
@@ -1732,6 +1773,7 @@
           <w:p>
             <w:pPr>
               <w:numPr>
+                <w:ilvl w:val="0"/>
                 <w:numId w:val="0"/>
               </w:numPr>
               <w:ind w:left="420" w:leftChars="0"/>
@@ -1753,6 +1795,7 @@
           <w:p>
             <w:pPr>
               <w:numPr>
+                <w:ilvl w:val="0"/>
                 <w:numId w:val="0"/>
               </w:numPr>
               <w:ind w:left="420" w:leftChars="0"/>
@@ -1774,6 +1817,7 @@
           <w:p>
             <w:pPr>
               <w:numPr>
+                <w:ilvl w:val="0"/>
                 <w:numId w:val="0"/>
               </w:numPr>
               <w:ind w:left="420" w:leftChars="0"/>
@@ -1795,6 +1839,7 @@
           <w:p>
             <w:pPr>
               <w:numPr>
+                <w:ilvl w:val="0"/>
                 <w:numId w:val="0"/>
               </w:numPr>
               <w:ind w:left="420" w:leftChars="0"/>
@@ -1816,6 +1861,7 @@
           <w:p>
             <w:pPr>
               <w:numPr>
+                <w:ilvl w:val="0"/>
                 <w:numId w:val="0"/>
               </w:numPr>
               <w:ind w:left="420" w:leftChars="0"/>
@@ -1837,6 +1883,7 @@
           <w:p>
             <w:pPr>
               <w:numPr>
+                <w:ilvl w:val="0"/>
                 <w:numId w:val="0"/>
               </w:numPr>
               <w:ind w:left="420" w:leftChars="0"/>
@@ -1861,15 +1908,246 @@
     <w:p>
       <w:pPr>
         <w:numPr>
+          <w:numId w:val="0"/>
+        </w:numPr>
+        <w:rPr>
+          <w:rFonts w:hint="default"/>
+          <w:lang w:val="pt-BR"/>
+        </w:rPr>
+      </w:pPr>
+    </w:p>
+    <w:p>
+      <w:pPr>
+        <w:pStyle w:val="2"/>
+        <w:bidi w:val="0"/>
+        <w:jc w:val="center"/>
+        <w:rPr>
+          <w:rFonts w:hint="default"/>
+          <w:lang w:val="pt-BR"/>
+        </w:rPr>
+      </w:pPr>
+      <w:r>
+        <w:rPr>
+          <w:rFonts w:hint="default"/>
+          <w:lang w:val="pt-BR"/>
+        </w:rPr>
+        <w:t>IMPORTANDO SVG</w:t>
+      </w:r>
+    </w:p>
+    <w:p>
+      <w:pPr>
+        <w:numPr>
           <w:ilvl w:val="0"/>
-          <w:numId w:val="3"/>
-        </w:numPr>
-        <w:tabs>
-          <w:tab w:val="clear" w:pos="425"/>
-        </w:tabs>
+          <w:numId w:val="4"/>
+        </w:numPr>
         <w:ind w:left="425" w:leftChars="0" w:hanging="425" w:firstLineChars="0"/>
         <w:rPr>
           <w:rFonts w:hint="default"/>
+          <w:lang w:val="pt-BR"/>
+        </w:rPr>
+      </w:pPr>
+      <w:r>
+        <w:rPr>
+          <w:rFonts w:hint="default"/>
+          <w:lang w:val="pt-BR"/>
+        </w:rPr>
+        <w:t>Pra ficar mais fácil de usar repetidamente no código, podemos importar como um componente no início do documento</w:t>
+      </w:r>
+    </w:p>
+    <w:p>
+      <w:pPr>
+        <w:numPr>
+          <w:ilvl w:val="1"/>
+          <w:numId w:val="4"/>
+        </w:numPr>
+        <w:ind w:left="845" w:leftChars="0" w:hanging="425" w:firstLineChars="0"/>
+        <w:rPr>
+          <w:rFonts w:hint="default"/>
+          <w:lang w:val="pt-BR"/>
+        </w:rPr>
+      </w:pPr>
+      <w:r>
+        <w:rPr>
+          <w:rFonts w:hint="default"/>
+          <w:lang w:val="pt-BR"/>
+        </w:rPr>
+        <w:t>Ex:</w:t>
+      </w:r>
+      <w:r>
+        <w:rPr>
+          <w:rFonts w:hint="default"/>
+          <w:lang w:val="pt-BR"/>
+        </w:rPr>
+        <w:br w:type="textWrapping"/>
+      </w:r>
+      <w:r>
+        <w:rPr>
+          <w:rFonts w:hint="default" w:ascii="Consolas" w:hAnsi="Consolas" w:cs="Consolas"/>
+          <w:color w:val="385723" w:themeColor="accent6" w:themeShade="80"/>
+          <w:lang w:val="pt-BR"/>
+        </w:rPr>
+        <w:t>import deleteSVG from "../../assets/icones/icone-delete.svg";</w:t>
+      </w:r>
+    </w:p>
+    <w:p>
+      <w:pPr>
+        <w:numPr>
+          <w:ilvl w:val="1"/>
+          <w:numId w:val="4"/>
+        </w:numPr>
+        <w:ind w:left="845" w:leftChars="0" w:hanging="425" w:firstLineChars="0"/>
+        <w:rPr>
+          <w:rFonts w:hint="default"/>
+          <w:lang w:val="pt-BR"/>
+        </w:rPr>
+      </w:pPr>
+      <w:r>
+        <w:rPr>
+          <w:rFonts w:hint="default"/>
+          <w:lang w:val="pt-BR"/>
+        </w:rPr>
+        <w:t>E depois usar dentro de uma tag img:</w:t>
+      </w:r>
+      <w:r>
+        <w:rPr>
+          <w:rFonts w:hint="default"/>
+          <w:lang w:val="pt-BR"/>
+        </w:rPr>
+        <w:br w:type="textWrapping"/>
+      </w:r>
+      <w:r>
+        <w:rPr>
+          <w:rFonts w:hint="default" w:ascii="Consolas" w:hAnsi="Consolas" w:cs="Consolas"/>
+          <w:color w:val="385723" w:themeColor="accent6" w:themeShade="80"/>
+          <w:lang w:val="pt-BR"/>
+        </w:rPr>
+        <w:t>&lt;img src={deleteSVG}&gt;&lt;/img&gt;</w:t>
+      </w:r>
+    </w:p>
+    <w:p>
+      <w:pPr>
+        <w:numPr>
+          <w:ilvl w:val="0"/>
+          <w:numId w:val="4"/>
+        </w:numPr>
+        <w:ind w:left="425" w:leftChars="0" w:hanging="425" w:firstLineChars="0"/>
+        <w:rPr>
+          <w:rFonts w:hint="default"/>
+          <w:lang w:val="pt-BR"/>
+        </w:rPr>
+      </w:pPr>
+      <w:r>
+        <w:rPr>
+          <w:rFonts w:hint="default"/>
+          <w:lang w:val="pt-BR"/>
+        </w:rPr>
+        <w:t>Também podemos importar como um ReactComponent.</w:t>
+      </w:r>
+    </w:p>
+    <w:p>
+      <w:pPr>
+        <w:numPr>
+          <w:ilvl w:val="1"/>
+          <w:numId w:val="4"/>
+        </w:numPr>
+        <w:ind w:left="845" w:leftChars="0" w:hanging="425" w:firstLineChars="0"/>
+        <w:rPr>
+          <w:rFonts w:hint="default"/>
+          <w:lang w:val="pt-BR"/>
+        </w:rPr>
+      </w:pPr>
+      <w:r>
+        <w:rPr>
+          <w:rFonts w:hint="default"/>
+          <w:lang w:val="pt-BR"/>
+        </w:rPr>
+        <w:t>Ex:</w:t>
+      </w:r>
+      <w:r>
+        <w:rPr>
+          <w:rFonts w:hint="default"/>
+          <w:lang w:val="pt-BR"/>
+        </w:rPr>
+        <w:br w:type="textWrapping"/>
+      </w:r>
+      <w:r>
+        <w:rPr>
+          <w:rFonts w:hint="default" w:ascii="Consolas" w:hAnsi="Consolas" w:cs="Consolas"/>
+          <w:color w:val="385723" w:themeColor="accent6" w:themeShade="80"/>
+          <w:lang w:val="pt-BR"/>
+        </w:rPr>
+        <w:t>import {ReactComponente as DeleteSVG} from "../../assets/icones/icone-delete.svg";</w:t>
+      </w:r>
+    </w:p>
+    <w:p>
+      <w:pPr>
+        <w:numPr>
+          <w:ilvl w:val="1"/>
+          <w:numId w:val="4"/>
+        </w:numPr>
+        <w:ind w:left="845" w:leftChars="0" w:hanging="425" w:firstLineChars="0"/>
+        <w:rPr>
+          <w:rFonts w:hint="default"/>
+          <w:lang w:val="pt-BR"/>
+        </w:rPr>
+      </w:pPr>
+      <w:r>
+        <w:rPr>
+          <w:rFonts w:hint="default"/>
+          <w:lang w:val="pt-BR"/>
+        </w:rPr>
+        <w:t>E importar o componente diretamente no código:</w:t>
+      </w:r>
+      <w:r>
+        <w:rPr>
+          <w:rFonts w:hint="default"/>
+          <w:lang w:val="pt-BR"/>
+        </w:rPr>
+        <w:br w:type="textWrapping"/>
+      </w:r>
+      <w:r>
+        <w:rPr>
+          <w:rFonts w:hint="default" w:ascii="Consolas" w:hAnsi="Consolas" w:cs="Consolas"/>
+          <w:color w:val="385723" w:themeColor="accent6" w:themeShade="80"/>
+          <w:lang w:val="pt-BR"/>
+        </w:rPr>
+        <w:t>&lt;DeleteSVG/&gt;</w:t>
+      </w:r>
+    </w:p>
+    <w:p>
+      <w:pPr>
+        <w:numPr>
+          <w:ilvl w:val="2"/>
+          <w:numId w:val="4"/>
+        </w:numPr>
+        <w:ind w:left="1265" w:leftChars="0" w:hanging="425" w:firstLineChars="0"/>
+        <w:rPr>
+          <w:rFonts w:hint="default" w:ascii="Calibri" w:hAnsi="Calibri" w:cs="Calibri"/>
+          <w:color w:val="auto"/>
+          <w:lang w:val="pt-BR"/>
+        </w:rPr>
+      </w:pPr>
+      <w:r>
+        <w:rPr>
+          <w:rFonts w:hint="default" w:ascii="Calibri" w:hAnsi="Calibri" w:cs="Calibri"/>
+          <w:color w:val="auto"/>
+          <w:lang w:val="pt-BR"/>
+        </w:rPr>
+        <w:t>O ReactComponent precisa começar com letra maiúscula.</w:t>
+      </w:r>
+      <w:bookmarkStart w:id="0" w:name="_GoBack"/>
+      <w:bookmarkEnd w:id="0"/>
+    </w:p>
+    <w:p>
+      <w:pPr>
+        <w:numPr>
+          <w:ilvl w:val="0"/>
+          <w:numId w:val="4"/>
+        </w:numPr>
+        <w:ind w:left="425" w:leftChars="0" w:hanging="425" w:firstLineChars="0"/>
+        <w:rPr>
+          <w:rFonts w:hint="default" w:ascii="Calibri" w:hAnsi="Calibri" w:cs="Calibri"/>
+          <w:color w:val="auto"/>
           <w:lang w:val="pt-BR"/>
         </w:rPr>
       </w:pPr>
@@ -2027,6 +2305,146 @@
     </w:lvl>
   </w:abstractNum>
   <w:abstractNum w:abstractNumId="1">
+    <w:nsid w:val="EA390F68"/>
+    <w:multiLevelType w:val="multilevel"/>
+    <w:tmpl w:val="EA390F68"/>
+    <w:lvl w:ilvl="0" w:tentative="0">
+      <w:start w:val="1"/>
+      <w:numFmt w:val="decimal"/>
+      <w:lvlText w:val="%1."/>
+      <w:lvlJc w:val="left"/>
+      <w:pPr>
+        <w:tabs>
+          <w:tab w:val="left" w:pos="425"/>
+        </w:tabs>
+        <w:ind w:left="425" w:leftChars="0" w:hanging="425" w:firstLineChars="0"/>
+      </w:pPr>
+      <w:rPr>
+        <w:rFonts w:hint="default"/>
+      </w:rPr>
+    </w:lvl>
+    <w:lvl w:ilvl="1" w:tentative="0">
+      <w:start w:val="1"/>
+      <w:numFmt w:val="lowerLetter"/>
+      <w:lvlText w:val="%2)"/>
+      <w:lvlJc w:val="left"/>
+      <w:pPr>
+        <w:tabs>
+          <w:tab w:val="left" w:pos="840"/>
+        </w:tabs>
+        <w:ind w:left="840" w:leftChars="0" w:hanging="420" w:firstLineChars="0"/>
+      </w:pPr>
+      <w:rPr>
+        <w:rFonts w:hint="default"/>
+      </w:rPr>
+    </w:lvl>
+    <w:lvl w:ilvl="2" w:tentative="0">
+      <w:start w:val="1"/>
+      <w:numFmt w:val="lowerRoman"/>
+      <w:lvlText w:val="%3."/>
+      <w:lvlJc w:val="left"/>
+      <w:pPr>
+        <w:tabs>
+          <w:tab w:val="left" w:pos="1260"/>
+        </w:tabs>
+        <w:ind w:left="1260" w:leftChars="0" w:hanging="420" w:firstLineChars="0"/>
+      </w:pPr>
+      <w:rPr>
+        <w:rFonts w:hint="default"/>
+      </w:rPr>
+    </w:lvl>
+    <w:lvl w:ilvl="3" w:tentative="0">
+      <w:start w:val="1"/>
+      <w:numFmt w:val="decimal"/>
+      <w:lvlText w:val="%4."/>
+      <w:lvlJc w:val="left"/>
+      <w:pPr>
+        <w:tabs>
+          <w:tab w:val="left" w:pos="1680"/>
+        </w:tabs>
+        <w:ind w:left="1680" w:leftChars="0" w:hanging="420" w:firstLineChars="0"/>
+      </w:pPr>
+      <w:rPr>
+        <w:rFonts w:hint="default"/>
+      </w:rPr>
+    </w:lvl>
+    <w:lvl w:ilvl="4" w:tentative="0">
+      <w:start w:val="1"/>
+      <w:numFmt w:val="lowerLetter"/>
+      <w:lvlText w:val="%5)"/>
+      <w:lvlJc w:val="left"/>
+      <w:pPr>
+        <w:tabs>
+          <w:tab w:val="left" w:pos="2100"/>
+        </w:tabs>
+        <w:ind w:left="2100" w:leftChars="0" w:hanging="420" w:firstLineChars="0"/>
+      </w:pPr>
+      <w:rPr>
+        <w:rFonts w:hint="default"/>
+      </w:rPr>
+    </w:lvl>
+    <w:lvl w:ilvl="5" w:tentative="0">
+      <w:start w:val="1"/>
+      <w:numFmt w:val="lowerRoman"/>
+      <w:lvlText w:val="%6."/>
+      <w:lvlJc w:val="left"/>
+      <w:pPr>
+        <w:tabs>
+          <w:tab w:val="left" w:pos="2520"/>
+        </w:tabs>
+        <w:ind w:left="2520" w:leftChars="0" w:hanging="420" w:firstLineChars="0"/>
+      </w:pPr>
+      <w:rPr>
+        <w:rFonts w:hint="default"/>
+      </w:rPr>
+    </w:lvl>
+    <w:lvl w:ilvl="6" w:tentative="0">
+      <w:start w:val="1"/>
+      <w:numFmt w:val="decimal"/>
+      <w:lvlText w:val="%7."/>
+      <w:lvlJc w:val="left"/>
+      <w:pPr>
+        <w:tabs>
+          <w:tab w:val="left" w:pos="2940"/>
+        </w:tabs>
+        <w:ind w:left="2940" w:leftChars="0" w:hanging="420" w:firstLineChars="0"/>
+      </w:pPr>
+      <w:rPr>
+        <w:rFonts w:hint="default"/>
+      </w:rPr>
+    </w:lvl>
+    <w:lvl w:ilvl="7" w:tentative="0">
+      <w:start w:val="1"/>
+      <w:numFmt w:val="lowerLetter"/>
+      <w:lvlText w:val="%8)"/>
+      <w:lvlJc w:val="left"/>
+      <w:pPr>
+        <w:tabs>
+          <w:tab w:val="left" w:pos="3360"/>
+        </w:tabs>
+        <w:ind w:left="3360" w:leftChars="0" w:hanging="420" w:firstLineChars="0"/>
+      </w:pPr>
+      <w:rPr>
+        <w:rFonts w:hint="default"/>
+      </w:rPr>
+    </w:lvl>
+    <w:lvl w:ilvl="8" w:tentative="0">
+      <w:start w:val="1"/>
+      <w:numFmt w:val="lowerRoman"/>
+      <w:lvlText w:val="%9."/>
+      <w:lvlJc w:val="left"/>
+      <w:pPr>
+        <w:tabs>
+          <w:tab w:val="left" w:pos="3780"/>
+        </w:tabs>
+        <w:ind w:left="3780" w:leftChars="0" w:hanging="420" w:firstLineChars="0"/>
+      </w:pPr>
+      <w:rPr>
+        <w:rFonts w:hint="default"/>
+      </w:rPr>
+    </w:lvl>
+  </w:abstractNum>
+  <w:abstractNum w:abstractNumId="2">
     <w:nsid w:val="29EE8A5B"/>
     <w:multiLevelType w:val="multilevel"/>
     <w:tmpl w:val="29EE8A5B"/>
@@ -2166,7 +2584,7 @@
       </w:rPr>
     </w:lvl>
   </w:abstractNum>
-  <w:abstractNum w:abstractNumId="2">
+  <w:abstractNum w:abstractNumId="3">
     <w:nsid w:val="78F95C9D"/>
     <w:multiLevelType w:val="multilevel"/>
     <w:tmpl w:val="78F95C9D"/>
@@ -2307,13 +2725,16 @@
     </w:lvl>
   </w:abstractNum>
   <w:num w:numId="1">
-    <w:abstractNumId w:val="2"/>
+    <w:abstractNumId w:val="3"/>
   </w:num>
   <w:num w:numId="2">
-    <w:abstractNumId w:val="1"/>
+    <w:abstractNumId w:val="2"/>
   </w:num>
   <w:num w:numId="3">
     <w:abstractNumId w:val="0"/>
+  </w:num>
+  <w:num w:numId="4">
+    <w:abstractNumId w:val="1"/>
   </w:num>
 </w:numbering>
 </file>
@@ -2432,7 +2853,7 @@
     <w:lsdException w:unhideWhenUsed="0" w:uiPriority="0" w:semiHidden="0" w:name="HTML Sample"/>
     <w:lsdException w:unhideWhenUsed="0" w:uiPriority="0" w:semiHidden="0" w:name="HTML Typewriter"/>
     <w:lsdException w:unhideWhenUsed="0" w:uiPriority="0" w:semiHidden="0" w:name="HTML Variable"/>
-    <w:lsdException w:unhideWhenUsed="0" w:uiPriority="0" w:name="Normal Table"/>
+    <w:lsdException w:qFormat="1" w:unhideWhenUsed="0" w:uiPriority="0" w:name="Normal Table"/>
     <w:lsdException w:unhideWhenUsed="0" w:uiPriority="0" w:semiHidden="0" w:name="annotation subject"/>
     <w:lsdException w:unhideWhenUsed="0" w:uiPriority="0" w:semiHidden="0" w:name="Table Simple 1"/>
     <w:lsdException w:unhideWhenUsed="0" w:uiPriority="0" w:semiHidden="0" w:name="Table Simple 2"/>
@@ -2477,7 +2898,7 @@
     <w:lsdException w:unhideWhenUsed="0" w:uiPriority="0" w:semiHidden="0" w:name="Table Web 2"/>
     <w:lsdException w:unhideWhenUsed="0" w:uiPriority="0" w:semiHidden="0" w:name="Table Web 3"/>
     <w:lsdException w:unhideWhenUsed="0" w:uiPriority="0" w:semiHidden="0" w:name="Balloon Text"/>
-    <w:lsdException w:unhideWhenUsed="0" w:uiPriority="0" w:semiHidden="0" w:name="Table Grid"/>
+    <w:lsdException w:qFormat="1" w:unhideWhenUsed="0" w:uiPriority="0" w:semiHidden="0" w:name="Table Grid"/>
     <w:lsdException w:unhideWhenUsed="0" w:uiPriority="0" w:semiHidden="0" w:name="Table Theme"/>
   </w:latentStyles>
   <w:style w:type="paragraph" w:default="1" w:styleId="1">
@@ -2516,6 +2937,7 @@
   <w:style w:type="table" w:default="1" w:styleId="4">
     <w:name w:val="Normal Table"/>
     <w:semiHidden/>
+    <w:qFormat/>
     <w:uiPriority w:val="0"/>
     <w:tblPr>
       <w:tblCellMar>
@@ -2529,6 +2951,7 @@
   <w:style w:type="table" w:styleId="5">
     <w:name w:val="Table Grid"/>
     <w:basedOn w:val="4"/>
+    <w:qFormat/>
     <w:uiPriority w:val="0"/>
     <w:tblPr>
       <w:tblBorders>

</xml_diff>